<commit_message>
handed in first milestone
</commit_message>
<xml_diff>
--- a/crabsweep/Conceptual Design.docx
+++ b/crabsweep/Conceptual Design.docx
@@ -366,6 +366,62 @@
       <w:pPr>
         <w:pStyle w:val="Standard"/>
         <w:spacing w:line="360" w:lineRule="auto"/>
+        <w:ind w:left="360"/>
+        <w:rPr>
+          <w:rFonts w:cs="Times New Roman"/>
+          <w:b/>
+          <w:bCs/>
+          <w:i/>
+          <w:iCs/>
+          <w:color w:val="0070C0"/>
+          <w:sz w:val="32"/>
+          <w:szCs w:val="32"/>
+        </w:rPr>
+      </w:pPr>
+      <w:r>
+        <w:rPr>
+          <w:rFonts w:cs="Times New Roman"/>
+          <w:b/>
+          <w:bCs/>
+          <w:i/>
+          <w:iCs/>
+          <w:color w:val="0070C0"/>
+          <w:sz w:val="32"/>
+          <w:szCs w:val="32"/>
+        </w:rPr>
+        <w:t>1</w:t>
+      </w:r>
+      <w:r>
+        <w:rPr>
+          <w:rFonts w:cs="Times New Roman"/>
+          <w:b/>
+          <w:bCs/>
+          <w:i/>
+          <w:iCs/>
+          <w:color w:val="0070C0"/>
+          <w:sz w:val="32"/>
+          <w:szCs w:val="32"/>
+        </w:rPr>
+        <w:t xml:space="preserve">. </w:t>
+      </w:r>
+      <w:r>
+        <w:rPr>
+          <w:rFonts w:cs="Times New Roman"/>
+          <w:b/>
+          <w:bCs/>
+          <w:i/>
+          <w:iCs/>
+          <w:color w:val="0070C0"/>
+          <w:sz w:val="32"/>
+          <w:szCs w:val="32"/>
+        </w:rPr>
+        <w:t>Class Diagram</w:t>
+      </w:r>
+    </w:p>
+    <w:p>
+      <w:pPr>
+        <w:pStyle w:val="Standard"/>
+        <w:spacing w:line="360" w:lineRule="auto"/>
         <w:ind w:left="709"/>
         <w:rPr>
           <w:rFonts w:cs="Times New Roman"/>
@@ -373,6 +429,9 @@
       </w:pPr>
     </w:p>
     <w:p>
+      <w:pPr>
+        <w:jc w:val="center"/>
+      </w:pPr>
       <w:bookmarkStart w:id="0" w:name="_GoBack"/>
       <w:r>
         <w:pict>
@@ -395,12 +454,1027 @@
             <v:path o:extrusionok="f" gradientshapeok="t" o:connecttype="rect"/>
             <o:lock v:ext="edit" aspectratio="t"/>
           </v:shapetype>
-          <v:shape id="_x0000_i1031" type="#_x0000_t75" style="width:450.75pt;height:336.75pt">
-            <v:imagedata r:id="rId5" o:title="Capture"/>
+          <v:shape id="_x0000_i1055" type="#_x0000_t75" style="width:450.75pt;height:338.25pt">
+            <v:imagedata r:id="rId5" o:title="UML"/>
           </v:shape>
         </w:pict>
       </w:r>
       <w:bookmarkEnd w:id="0"/>
+    </w:p>
+    <w:p>
+      <w:pPr>
+        <w:pStyle w:val="Standard"/>
+        <w:spacing w:line="360" w:lineRule="auto"/>
+        <w:ind w:left="709"/>
+        <w:rPr>
+          <w:rFonts w:cs="Times New Roman"/>
+          <w:sz w:val="20"/>
+          <w:szCs w:val="20"/>
+        </w:rPr>
+      </w:pPr>
+      <w:r>
+        <w:rPr>
+          <w:rFonts w:cs="Times New Roman"/>
+          <w:sz w:val="20"/>
+          <w:szCs w:val="20"/>
+        </w:rPr>
+        <w:t xml:space="preserve">Figure 1 – </w:t>
+      </w:r>
+      <w:r>
+        <w:rPr>
+          <w:rFonts w:cs="Times New Roman"/>
+          <w:sz w:val="20"/>
+          <w:szCs w:val="20"/>
+        </w:rPr>
+        <w:t>Class Diagram for Project</w:t>
+      </w:r>
+    </w:p>
+    <w:p>
+      <w:pPr>
+        <w:pStyle w:val="Standard"/>
+        <w:spacing w:line="360" w:lineRule="auto"/>
+        <w:ind w:left="709"/>
+        <w:rPr>
+          <w:rFonts w:cs="Times New Roman"/>
+          <w:sz w:val="20"/>
+          <w:szCs w:val="20"/>
+        </w:rPr>
+      </w:pPr>
+    </w:p>
+    <w:p>
+      <w:pPr>
+        <w:pStyle w:val="Standard"/>
+        <w:spacing w:line="360" w:lineRule="auto"/>
+        <w:ind w:left="360"/>
+        <w:rPr>
+          <w:rFonts w:cs="Times New Roman"/>
+          <w:b/>
+          <w:bCs/>
+          <w:i/>
+          <w:iCs/>
+          <w:color w:val="0070C0"/>
+          <w:sz w:val="32"/>
+          <w:szCs w:val="32"/>
+        </w:rPr>
+      </w:pPr>
+      <w:r>
+        <w:rPr>
+          <w:rFonts w:cs="Times New Roman"/>
+          <w:b/>
+          <w:bCs/>
+          <w:i/>
+          <w:iCs/>
+          <w:color w:val="0070C0"/>
+          <w:sz w:val="32"/>
+          <w:szCs w:val="32"/>
+        </w:rPr>
+        <w:t>2</w:t>
+      </w:r>
+      <w:r>
+        <w:rPr>
+          <w:rFonts w:cs="Times New Roman"/>
+          <w:b/>
+          <w:bCs/>
+          <w:i/>
+          <w:iCs/>
+          <w:color w:val="0070C0"/>
+          <w:sz w:val="32"/>
+          <w:szCs w:val="32"/>
+        </w:rPr>
+        <w:t xml:space="preserve">. </w:t>
+      </w:r>
+      <w:r>
+        <w:rPr>
+          <w:rFonts w:cs="Times New Roman"/>
+          <w:b/>
+          <w:bCs/>
+          <w:i/>
+          <w:iCs/>
+          <w:color w:val="0070C0"/>
+          <w:sz w:val="32"/>
+          <w:szCs w:val="32"/>
+        </w:rPr>
+        <w:t>Description of Classes</w:t>
+      </w:r>
+    </w:p>
+    <w:p>
+      <w:pPr>
+        <w:pStyle w:val="Standard"/>
+        <w:numPr>
+          <w:ilvl w:val="1"/>
+          <w:numId w:val="1"/>
+        </w:numPr>
+        <w:spacing w:line="360" w:lineRule="auto"/>
+        <w:textAlignment w:val="baseline"/>
+        <w:rPr>
+          <w:rFonts w:cs="Times New Roman"/>
+          <w:b/>
+          <w:bCs/>
+        </w:rPr>
+      </w:pPr>
+      <w:r>
+        <w:rPr>
+          <w:rFonts w:cs="Times New Roman"/>
+          <w:b/>
+          <w:bCs/>
+        </w:rPr>
+        <w:t>Page</w:t>
+      </w:r>
+      <w:r>
+        <w:rPr>
+          <w:rFonts w:cs="Times New Roman"/>
+          <w:b/>
+          <w:bCs/>
+        </w:rPr>
+        <w:t xml:space="preserve"> &amp; Game Class</w:t>
+      </w:r>
+    </w:p>
+    <w:p>
+      <w:pPr>
+        <w:pStyle w:val="Standard"/>
+        <w:spacing w:line="360" w:lineRule="auto"/>
+        <w:ind w:left="720"/>
+        <w:textAlignment w:val="baseline"/>
+        <w:rPr>
+          <w:rFonts w:cs="Times New Roman"/>
+        </w:rPr>
+      </w:pPr>
+      <w:r>
+        <w:rPr>
+          <w:rFonts w:cs="Times New Roman"/>
+        </w:rPr>
+        <w:t>The page Class stores information about each page. This is a basic class with functionality to show pages and navigate between them.</w:t>
+      </w:r>
+      <w:r>
+        <w:rPr>
+          <w:rFonts w:cs="Times New Roman"/>
+        </w:rPr>
+        <w:t xml:space="preserve"> This is the superclass for </w:t>
+      </w:r>
+      <w:r>
+        <w:rPr>
+          <w:rFonts w:cs="Times New Roman"/>
+          <w:b/>
+          <w:bCs/>
+        </w:rPr>
+        <w:t>Game</w:t>
+      </w:r>
+      <w:r>
+        <w:rPr>
+          <w:rFonts w:cs="Times New Roman"/>
+        </w:rPr>
+        <w:t xml:space="preserve"> which is an essential class.</w:t>
+      </w:r>
+    </w:p>
+    <w:p>
+      <w:pPr>
+        <w:pStyle w:val="Standard"/>
+        <w:spacing w:line="360" w:lineRule="auto"/>
+        <w:ind w:left="720"/>
+        <w:textAlignment w:val="baseline"/>
+        <w:rPr>
+          <w:rFonts w:cs="Times New Roman"/>
+        </w:rPr>
+      </w:pPr>
+    </w:p>
+    <w:p>
+      <w:pPr>
+        <w:pStyle w:val="Standard"/>
+        <w:spacing w:line="360" w:lineRule="auto"/>
+        <w:ind w:left="1080"/>
+        <w:textAlignment w:val="baseline"/>
+        <w:rPr>
+          <w:rFonts w:cs="Times New Roman"/>
+          <w:b/>
+          <w:bCs/>
+        </w:rPr>
+      </w:pPr>
+      <w:r>
+        <w:rPr>
+          <w:rFonts w:cs="Times New Roman"/>
+          <w:b/>
+          <w:bCs/>
+        </w:rPr>
+        <w:pict>
+          <v:shape id="_x0000_i1056" type="#_x0000_t75" style="width:346.5pt;height:172.5pt">
+            <v:imagedata r:id="rId6" o:title="page&amp;game"/>
+          </v:shape>
+        </w:pict>
+      </w:r>
+    </w:p>
+    <w:p>
+      <w:pPr>
+        <w:pStyle w:val="Standard"/>
+        <w:spacing w:line="360" w:lineRule="auto"/>
+        <w:ind w:left="709"/>
+        <w:rPr>
+          <w:rFonts w:cs="Times New Roman"/>
+          <w:sz w:val="20"/>
+          <w:szCs w:val="20"/>
+        </w:rPr>
+      </w:pPr>
+      <w:r>
+        <w:rPr>
+          <w:rFonts w:cs="Times New Roman"/>
+          <w:sz w:val="20"/>
+          <w:szCs w:val="20"/>
+        </w:rPr>
+        <w:t>Figure 2</w:t>
+      </w:r>
+      <w:r>
+        <w:rPr>
+          <w:rFonts w:cs="Times New Roman"/>
+          <w:sz w:val="20"/>
+          <w:szCs w:val="20"/>
+        </w:rPr>
+        <w:t xml:space="preserve"> – Cla</w:t>
+      </w:r>
+      <w:r>
+        <w:rPr>
+          <w:rFonts w:cs="Times New Roman"/>
+          <w:sz w:val="20"/>
+          <w:szCs w:val="20"/>
+        </w:rPr>
+        <w:t>ss Diagram for Page and Game</w:t>
+      </w:r>
+    </w:p>
+    <w:p>
+      <w:pPr>
+        <w:pStyle w:val="Standard"/>
+        <w:spacing w:line="360" w:lineRule="auto"/>
+        <w:ind w:left="720"/>
+        <w:textAlignment w:val="baseline"/>
+        <w:rPr>
+          <w:rFonts w:cs="Times New Roman"/>
+        </w:rPr>
+      </w:pPr>
+    </w:p>
+    <w:p>
+      <w:pPr>
+        <w:pStyle w:val="Standard"/>
+        <w:spacing w:line="360" w:lineRule="auto"/>
+        <w:ind w:left="720"/>
+        <w:textAlignment w:val="baseline"/>
+        <w:rPr>
+          <w:rFonts w:cs="Times New Roman"/>
+        </w:rPr>
+      </w:pPr>
+      <w:r>
+        <w:rPr>
+          <w:rFonts w:cs="Times New Roman"/>
+        </w:rPr>
+        <w:t xml:space="preserve">The </w:t>
+      </w:r>
+      <w:r>
+        <w:rPr>
+          <w:rFonts w:cs="Times New Roman"/>
+        </w:rPr>
+        <w:t xml:space="preserve">Game class is utilized for each game mode. It will contain arbitrary information such as </w:t>
+      </w:r>
+      <w:proofErr w:type="spellStart"/>
+      <w:r>
+        <w:rPr>
+          <w:rFonts w:cs="Times New Roman"/>
+        </w:rPr>
+        <w:t>gridSize</w:t>
+      </w:r>
+      <w:proofErr w:type="spellEnd"/>
+      <w:r>
+        <w:rPr>
+          <w:rFonts w:cs="Times New Roman"/>
+        </w:rPr>
+        <w:t xml:space="preserve"> and score needed for calculations. The important members are the grid which holds all of the Cells. The gg and start members signify when the game starts and finishes.</w:t>
+      </w:r>
+    </w:p>
+    <w:p>
+      <w:pPr>
+        <w:pStyle w:val="Standard"/>
+        <w:spacing w:line="360" w:lineRule="auto"/>
+        <w:ind w:left="720"/>
+        <w:textAlignment w:val="baseline"/>
+        <w:rPr>
+          <w:rFonts w:cs="Times New Roman"/>
+        </w:rPr>
+      </w:pPr>
+      <w:r>
+        <w:rPr>
+          <w:rFonts w:cs="Times New Roman"/>
+        </w:rPr>
+        <w:t>Functions include</w:t>
+      </w:r>
+    </w:p>
+    <w:p>
+      <w:pPr>
+        <w:pStyle w:val="Standard"/>
+        <w:numPr>
+          <w:ilvl w:val="0"/>
+          <w:numId w:val="2"/>
+        </w:numPr>
+        <w:spacing w:line="360" w:lineRule="auto"/>
+        <w:textAlignment w:val="baseline"/>
+        <w:rPr>
+          <w:rFonts w:cs="Times New Roman"/>
+        </w:rPr>
+      </w:pPr>
+      <w:r>
+        <w:rPr>
+          <w:rFonts w:cs="Times New Roman"/>
+        </w:rPr>
+        <w:t>Populate Grid – This function adds all of the cells to the grid</w:t>
+      </w:r>
+    </w:p>
+    <w:p>
+      <w:pPr>
+        <w:pStyle w:val="Standard"/>
+        <w:numPr>
+          <w:ilvl w:val="0"/>
+          <w:numId w:val="2"/>
+        </w:numPr>
+        <w:spacing w:line="360" w:lineRule="auto"/>
+        <w:textAlignment w:val="baseline"/>
+        <w:rPr>
+          <w:rFonts w:cs="Times New Roman"/>
+        </w:rPr>
+      </w:pPr>
+      <w:r>
+        <w:rPr>
+          <w:rFonts w:cs="Times New Roman"/>
+        </w:rPr>
+        <w:t>Display HUD – This function displays the ‘heads up display’ information such as the score</w:t>
+      </w:r>
+    </w:p>
+    <w:p>
+      <w:pPr>
+        <w:pStyle w:val="Standard"/>
+        <w:numPr>
+          <w:ilvl w:val="0"/>
+          <w:numId w:val="2"/>
+        </w:numPr>
+        <w:spacing w:line="360" w:lineRule="auto"/>
+        <w:textAlignment w:val="baseline"/>
+        <w:rPr>
+          <w:rFonts w:cs="Times New Roman"/>
+        </w:rPr>
+      </w:pPr>
+      <w:r>
+        <w:rPr>
+          <w:rFonts w:cs="Times New Roman"/>
+        </w:rPr>
+        <w:t>Win and Lose – These functions govern the functionality after victory or loss conditions have been met.</w:t>
+      </w:r>
+    </w:p>
+    <w:p>
+      <w:pPr>
+        <w:pStyle w:val="Standard"/>
+        <w:numPr>
+          <w:ilvl w:val="0"/>
+          <w:numId w:val="2"/>
+        </w:numPr>
+        <w:spacing w:line="360" w:lineRule="auto"/>
+        <w:textAlignment w:val="baseline"/>
+        <w:rPr>
+          <w:rFonts w:cs="Times New Roman"/>
+        </w:rPr>
+      </w:pPr>
+      <w:r>
+        <w:rPr>
+          <w:rFonts w:cs="Times New Roman"/>
+        </w:rPr>
+        <w:t>Place Bombs – This function randomly plants bombs throughout the grid.</w:t>
+      </w:r>
+    </w:p>
+    <w:p>
+      <w:pPr>
+        <w:pStyle w:val="Standard"/>
+        <w:numPr>
+          <w:ilvl w:val="0"/>
+          <w:numId w:val="2"/>
+        </w:numPr>
+        <w:spacing w:line="360" w:lineRule="auto"/>
+        <w:textAlignment w:val="baseline"/>
+        <w:rPr>
+          <w:rFonts w:cs="Times New Roman"/>
+        </w:rPr>
+      </w:pPr>
+      <w:r>
+        <w:rPr>
+          <w:rFonts w:cs="Times New Roman"/>
+        </w:rPr>
+        <w:t>Count Time – This function keeps track of the timer and stores it as score.</w:t>
+      </w:r>
+    </w:p>
+    <w:p>
+      <w:pPr>
+        <w:ind w:firstLine="720"/>
+      </w:pPr>
+    </w:p>
+    <w:p>
+      <w:pPr>
+        <w:pStyle w:val="Standard"/>
+        <w:numPr>
+          <w:ilvl w:val="1"/>
+          <w:numId w:val="1"/>
+        </w:numPr>
+        <w:spacing w:line="360" w:lineRule="auto"/>
+        <w:textAlignment w:val="baseline"/>
+        <w:rPr>
+          <w:rFonts w:cs="Times New Roman"/>
+          <w:b/>
+          <w:bCs/>
+        </w:rPr>
+      </w:pPr>
+      <w:r>
+        <w:rPr>
+          <w:rFonts w:cs="Times New Roman"/>
+          <w:b/>
+          <w:bCs/>
+        </w:rPr>
+        <w:t>Cell &amp; Bomb</w:t>
+      </w:r>
+      <w:r>
+        <w:rPr>
+          <w:rFonts w:cs="Times New Roman"/>
+          <w:b/>
+          <w:bCs/>
+        </w:rPr>
+        <w:t xml:space="preserve"> Class</w:t>
+      </w:r>
+    </w:p>
+    <w:p>
+      <w:pPr>
+        <w:pStyle w:val="Standard"/>
+        <w:spacing w:line="360" w:lineRule="auto"/>
+        <w:ind w:left="720"/>
+        <w:textAlignment w:val="baseline"/>
+        <w:rPr>
+          <w:rFonts w:cs="Times New Roman"/>
+        </w:rPr>
+      </w:pPr>
+      <w:r>
+        <w:rPr>
+          <w:rFonts w:cs="Times New Roman"/>
+        </w:rPr>
+        <w:t>Each Cell carries information about its location within the grid. It also stores a reference to its location in the GUI. It contains three Booleans which relate to its state</w:t>
+      </w:r>
+      <w:r>
+        <w:rPr>
+          <w:rFonts w:cs="Times New Roman"/>
+        </w:rPr>
+        <w:t>.</w:t>
+      </w:r>
+    </w:p>
+    <w:p>
+      <w:pPr>
+        <w:pStyle w:val="Standard"/>
+        <w:numPr>
+          <w:ilvl w:val="0"/>
+          <w:numId w:val="3"/>
+        </w:numPr>
+        <w:spacing w:line="360" w:lineRule="auto"/>
+        <w:textAlignment w:val="baseline"/>
+        <w:rPr>
+          <w:rFonts w:cs="Times New Roman"/>
+        </w:rPr>
+      </w:pPr>
+      <w:r>
+        <w:rPr>
+          <w:rFonts w:cs="Times New Roman"/>
+        </w:rPr>
+        <w:t>Rev = Whether state is revealed or not</w:t>
+      </w:r>
+    </w:p>
+    <w:p>
+      <w:pPr>
+        <w:pStyle w:val="Standard"/>
+        <w:numPr>
+          <w:ilvl w:val="0"/>
+          <w:numId w:val="3"/>
+        </w:numPr>
+        <w:spacing w:line="360" w:lineRule="auto"/>
+        <w:textAlignment w:val="baseline"/>
+        <w:rPr>
+          <w:rFonts w:cs="Times New Roman"/>
+        </w:rPr>
+      </w:pPr>
+      <w:proofErr w:type="spellStart"/>
+      <w:r>
+        <w:rPr>
+          <w:rFonts w:cs="Times New Roman"/>
+        </w:rPr>
+        <w:t>Bom</w:t>
+      </w:r>
+      <w:proofErr w:type="spellEnd"/>
+      <w:r>
+        <w:rPr>
+          <w:rFonts w:cs="Times New Roman"/>
+        </w:rPr>
+        <w:t xml:space="preserve"> = Whether state is a bomb or not</w:t>
+      </w:r>
+    </w:p>
+    <w:p>
+      <w:pPr>
+        <w:pStyle w:val="Standard"/>
+        <w:numPr>
+          <w:ilvl w:val="0"/>
+          <w:numId w:val="3"/>
+        </w:numPr>
+        <w:spacing w:line="360" w:lineRule="auto"/>
+        <w:textAlignment w:val="baseline"/>
+        <w:rPr>
+          <w:rFonts w:cs="Times New Roman"/>
+        </w:rPr>
+      </w:pPr>
+      <w:r>
+        <w:rPr>
+          <w:rFonts w:cs="Times New Roman"/>
+        </w:rPr>
+        <w:t>Fla = Whether state is flagged or not</w:t>
+      </w:r>
+    </w:p>
+    <w:p>
+      <w:pPr>
+        <w:pStyle w:val="Standard"/>
+        <w:spacing w:line="360" w:lineRule="auto"/>
+        <w:ind w:left="720"/>
+        <w:textAlignment w:val="baseline"/>
+        <w:rPr>
+          <w:rFonts w:cs="Times New Roman"/>
+        </w:rPr>
+      </w:pPr>
+      <w:r>
+        <w:rPr>
+          <w:rFonts w:cs="Times New Roman"/>
+        </w:rPr>
+        <w:t>Finally, each cell contains information about the amount of bombs neighbour it.</w:t>
+      </w:r>
+    </w:p>
+    <w:p>
+      <w:pPr>
+        <w:pStyle w:val="Standard"/>
+        <w:spacing w:line="360" w:lineRule="auto"/>
+        <w:ind w:left="720"/>
+        <w:textAlignment w:val="baseline"/>
+        <w:rPr>
+          <w:rFonts w:cs="Times New Roman"/>
+        </w:rPr>
+      </w:pPr>
+    </w:p>
+    <w:p>
+      <w:pPr>
+        <w:pStyle w:val="Standard"/>
+        <w:spacing w:line="360" w:lineRule="auto"/>
+        <w:ind w:left="720"/>
+        <w:textAlignment w:val="baseline"/>
+        <w:rPr>
+          <w:rFonts w:cs="Times New Roman"/>
+        </w:rPr>
+      </w:pPr>
+      <w:r>
+        <w:rPr>
+          <w:rFonts w:cs="Times New Roman"/>
+        </w:rPr>
+        <w:pict>
+          <v:shape id="_x0000_i1057" type="#_x0000_t75" style="width:384.75pt;height:210.75pt">
+            <v:imagedata r:id="rId7" o:title="cell&amp;bomb"/>
+          </v:shape>
+        </w:pict>
+      </w:r>
+    </w:p>
+    <w:p>
+      <w:pPr>
+        <w:pStyle w:val="Standard"/>
+        <w:spacing w:line="360" w:lineRule="auto"/>
+        <w:ind w:left="720"/>
+        <w:textAlignment w:val="baseline"/>
+        <w:rPr>
+          <w:rFonts w:cs="Times New Roman"/>
+        </w:rPr>
+      </w:pPr>
+      <w:r>
+        <w:rPr>
+          <w:rFonts w:cs="Times New Roman"/>
+        </w:rPr>
+        <w:t>The methods attached to the Cell class are</w:t>
+      </w:r>
+    </w:p>
+    <w:p>
+      <w:pPr>
+        <w:pStyle w:val="Standard"/>
+        <w:numPr>
+          <w:ilvl w:val="0"/>
+          <w:numId w:val="4"/>
+        </w:numPr>
+        <w:spacing w:line="360" w:lineRule="auto"/>
+        <w:textAlignment w:val="baseline"/>
+        <w:rPr>
+          <w:rFonts w:cs="Times New Roman"/>
+        </w:rPr>
+      </w:pPr>
+      <w:r>
+        <w:rPr>
+          <w:rFonts w:cs="Times New Roman"/>
+        </w:rPr>
+        <w:t>Display Cell – Used to display Cell on the GUI</w:t>
+      </w:r>
+    </w:p>
+    <w:p>
+      <w:pPr>
+        <w:pStyle w:val="Standard"/>
+        <w:numPr>
+          <w:ilvl w:val="0"/>
+          <w:numId w:val="4"/>
+        </w:numPr>
+        <w:spacing w:line="360" w:lineRule="auto"/>
+        <w:textAlignment w:val="baseline"/>
+        <w:rPr>
+          <w:rFonts w:cs="Times New Roman"/>
+        </w:rPr>
+      </w:pPr>
+      <w:r>
+        <w:rPr>
+          <w:rFonts w:cs="Times New Roman"/>
+        </w:rPr>
+        <w:t>Reveal – Reveals Cell when clicked</w:t>
+      </w:r>
+    </w:p>
+    <w:p>
+      <w:pPr>
+        <w:pStyle w:val="Standard"/>
+        <w:numPr>
+          <w:ilvl w:val="0"/>
+          <w:numId w:val="4"/>
+        </w:numPr>
+        <w:spacing w:line="360" w:lineRule="auto"/>
+        <w:textAlignment w:val="baseline"/>
+        <w:rPr>
+          <w:rFonts w:cs="Times New Roman"/>
+        </w:rPr>
+      </w:pPr>
+      <w:r>
+        <w:rPr>
+          <w:rFonts w:cs="Times New Roman"/>
+        </w:rPr>
+        <w:t>Choose – Simple function to determine whether Cell has been clicked(chosen)</w:t>
+      </w:r>
+    </w:p>
+    <w:p>
+      <w:pPr>
+        <w:pStyle w:val="Standard"/>
+        <w:numPr>
+          <w:ilvl w:val="0"/>
+          <w:numId w:val="4"/>
+        </w:numPr>
+        <w:spacing w:line="360" w:lineRule="auto"/>
+        <w:textAlignment w:val="baseline"/>
+        <w:rPr>
+          <w:rFonts w:cs="Times New Roman"/>
+        </w:rPr>
+      </w:pPr>
+      <w:r>
+        <w:rPr>
+          <w:rFonts w:cs="Times New Roman"/>
+        </w:rPr>
+        <w:t xml:space="preserve">Count Bombs – Counts </w:t>
+      </w:r>
+      <w:r>
+        <w:rPr>
+          <w:rFonts w:cs="Times New Roman"/>
+        </w:rPr>
+        <w:t>neighbouring</w:t>
+      </w:r>
+      <w:r>
+        <w:rPr>
+          <w:rFonts w:cs="Times New Roman"/>
+        </w:rPr>
+        <w:t xml:space="preserve"> cells which have bombs</w:t>
+      </w:r>
+    </w:p>
+    <w:p>
+      <w:pPr>
+        <w:pStyle w:val="Standard"/>
+        <w:numPr>
+          <w:ilvl w:val="0"/>
+          <w:numId w:val="4"/>
+        </w:numPr>
+        <w:spacing w:line="360" w:lineRule="auto"/>
+        <w:textAlignment w:val="baseline"/>
+        <w:rPr>
+          <w:rFonts w:cs="Times New Roman"/>
+        </w:rPr>
+      </w:pPr>
+      <w:r>
+        <w:rPr>
+          <w:rFonts w:cs="Times New Roman"/>
+        </w:rPr>
+        <w:t xml:space="preserve">Chain – When an empty Cell is revealed, chain will reveal all the </w:t>
+      </w:r>
+      <w:r>
+        <w:rPr>
+          <w:rFonts w:cs="Times New Roman"/>
+        </w:rPr>
+        <w:t>neighbouring</w:t>
+      </w:r>
+      <w:r>
+        <w:rPr>
+          <w:rFonts w:cs="Times New Roman"/>
+        </w:rPr>
+        <w:t xml:space="preserve"> cells.</w:t>
+      </w:r>
+    </w:p>
+    <w:p>
+      <w:pPr>
+        <w:pStyle w:val="Standard"/>
+        <w:numPr>
+          <w:ilvl w:val="0"/>
+          <w:numId w:val="4"/>
+        </w:numPr>
+        <w:spacing w:line="360" w:lineRule="auto"/>
+        <w:textAlignment w:val="baseline"/>
+        <w:rPr>
+          <w:rFonts w:cs="Times New Roman"/>
+        </w:rPr>
+      </w:pPr>
+      <w:r>
+        <w:rPr>
+          <w:rFonts w:cs="Times New Roman"/>
+        </w:rPr>
+        <w:t>Flag – Function will change the Flagged state of the cell</w:t>
+      </w:r>
+    </w:p>
+    <w:p>
+      <w:pPr>
+        <w:pStyle w:val="Standard"/>
+        <w:spacing w:line="360" w:lineRule="auto"/>
+        <w:ind w:left="720"/>
+        <w:textAlignment w:val="baseline"/>
+        <w:rPr>
+          <w:rFonts w:cs="Times New Roman"/>
+        </w:rPr>
+      </w:pPr>
+    </w:p>
+    <w:p>
+      <w:pPr>
+        <w:pStyle w:val="Standard"/>
+        <w:spacing w:line="360" w:lineRule="auto"/>
+        <w:ind w:left="720"/>
+        <w:textAlignment w:val="baseline"/>
+        <w:rPr>
+          <w:rFonts w:cs="Times New Roman"/>
+        </w:rPr>
+      </w:pPr>
+      <w:r>
+        <w:rPr>
+          <w:rFonts w:cs="Times New Roman"/>
+        </w:rPr>
+        <w:t>The bomb class is a simple child class of Cell and its only additional function is End Game. This will trigger a loss condition when bomb is revealed.</w:t>
+      </w:r>
+    </w:p>
+    <w:p>
+      <w:pPr>
+        <w:pStyle w:val="Standard"/>
+        <w:spacing w:line="360" w:lineRule="auto"/>
+        <w:ind w:left="720"/>
+        <w:textAlignment w:val="baseline"/>
+        <w:rPr>
+          <w:rFonts w:cs="Times New Roman"/>
+        </w:rPr>
+      </w:pPr>
+    </w:p>
+    <w:p>
+      <w:pPr>
+        <w:pStyle w:val="Standard"/>
+        <w:numPr>
+          <w:ilvl w:val="1"/>
+          <w:numId w:val="1"/>
+        </w:numPr>
+        <w:spacing w:line="360" w:lineRule="auto"/>
+        <w:textAlignment w:val="baseline"/>
+        <w:rPr>
+          <w:rFonts w:cs="Times New Roman"/>
+          <w:b/>
+          <w:bCs/>
+        </w:rPr>
+      </w:pPr>
+      <w:r>
+        <w:rPr>
+          <w:rFonts w:cs="Times New Roman"/>
+          <w:b/>
+          <w:bCs/>
+        </w:rPr>
+        <w:t>Flagger</w:t>
+      </w:r>
+    </w:p>
+    <w:p>
+      <w:pPr>
+        <w:pStyle w:val="Standard"/>
+        <w:spacing w:line="360" w:lineRule="auto"/>
+        <w:ind w:left="1080"/>
+        <w:jc w:val="center"/>
+        <w:textAlignment w:val="baseline"/>
+        <w:rPr>
+          <w:rFonts w:cs="Times New Roman"/>
+          <w:b/>
+          <w:bCs/>
+        </w:rPr>
+      </w:pPr>
+      <w:r>
+        <w:rPr>
+          <w:rFonts w:cs="Times New Roman"/>
+          <w:b/>
+          <w:bCs/>
+        </w:rPr>
+        <w:pict>
+          <v:shape id="_x0000_i1058" type="#_x0000_t75" style="width:103.5pt;height:111.75pt">
+            <v:imagedata r:id="rId8" o:title="Flagger" croptop="3477f" cropbottom="22202f" cropleft="7787f" cropright="12977f"/>
+          </v:shape>
+        </w:pict>
+      </w:r>
+    </w:p>
+    <w:p>
+      <w:pPr>
+        <w:pStyle w:val="Standard"/>
+        <w:spacing w:line="360" w:lineRule="auto"/>
+        <w:ind w:left="720"/>
+        <w:textAlignment w:val="baseline"/>
+        <w:rPr>
+          <w:rFonts w:cs="Times New Roman"/>
+        </w:rPr>
+      </w:pPr>
+      <w:r>
+        <w:rPr>
+          <w:rFonts w:cs="Times New Roman"/>
+        </w:rPr>
+        <w:t>Flagger is an object which activates the Cell’s flagged state. It stores information about its own location in the GUI along with a state – Whether it is turned on or off.</w:t>
+      </w:r>
+    </w:p>
+    <w:p>
+      <w:pPr>
+        <w:pStyle w:val="Standard"/>
+        <w:spacing w:line="360" w:lineRule="auto"/>
+        <w:ind w:left="720"/>
+        <w:textAlignment w:val="baseline"/>
+        <w:rPr>
+          <w:rFonts w:cs="Times New Roman"/>
+        </w:rPr>
+      </w:pPr>
+      <w:r>
+        <w:rPr>
+          <w:rFonts w:cs="Times New Roman"/>
+        </w:rPr>
+        <w:t>If flagger is turned on, it will have the functionality to flag unrevealed Cells. The methods follow:</w:t>
+      </w:r>
+    </w:p>
+    <w:p>
+      <w:pPr>
+        <w:pStyle w:val="Standard"/>
+        <w:numPr>
+          <w:ilvl w:val="0"/>
+          <w:numId w:val="5"/>
+        </w:numPr>
+        <w:spacing w:line="360" w:lineRule="auto"/>
+        <w:textAlignment w:val="baseline"/>
+        <w:rPr>
+          <w:rFonts w:cs="Times New Roman"/>
+        </w:rPr>
+      </w:pPr>
+      <w:r>
+        <w:rPr>
+          <w:rFonts w:cs="Times New Roman"/>
+        </w:rPr>
+        <w:t>On/Off – This function turns the flagger either on or off</w:t>
+      </w:r>
+    </w:p>
+    <w:p>
+      <w:pPr>
+        <w:pStyle w:val="Standard"/>
+        <w:numPr>
+          <w:ilvl w:val="0"/>
+          <w:numId w:val="5"/>
+        </w:numPr>
+        <w:spacing w:line="360" w:lineRule="auto"/>
+        <w:textAlignment w:val="baseline"/>
+        <w:rPr>
+          <w:rFonts w:cs="Times New Roman"/>
+        </w:rPr>
+      </w:pPr>
+      <w:r>
+        <w:rPr>
+          <w:rFonts w:cs="Times New Roman"/>
+        </w:rPr>
+        <w:t>Display Self – This displays the flagger on the GUI</w:t>
+      </w:r>
+    </w:p>
+    <w:p>
+      <w:pPr>
+        <w:pStyle w:val="Standard"/>
+        <w:spacing w:line="360" w:lineRule="auto"/>
+        <w:textAlignment w:val="baseline"/>
+        <w:rPr>
+          <w:rFonts w:cs="Times New Roman"/>
+        </w:rPr>
+      </w:pPr>
+    </w:p>
+    <w:p>
+      <w:pPr>
+        <w:pStyle w:val="Standard"/>
+        <w:spacing w:line="360" w:lineRule="auto"/>
+        <w:textAlignment w:val="baseline"/>
+        <w:rPr>
+          <w:rFonts w:cs="Times New Roman"/>
+        </w:rPr>
+      </w:pPr>
+    </w:p>
+    <w:p>
+      <w:pPr>
+        <w:pStyle w:val="Standard"/>
+        <w:spacing w:line="360" w:lineRule="auto"/>
+        <w:ind w:left="360"/>
+        <w:rPr>
+          <w:rFonts w:cs="Times New Roman"/>
+          <w:b/>
+          <w:bCs/>
+          <w:i/>
+          <w:iCs/>
+          <w:color w:val="0070C0"/>
+          <w:sz w:val="32"/>
+          <w:szCs w:val="32"/>
+        </w:rPr>
+      </w:pPr>
+      <w:r>
+        <w:rPr>
+          <w:rFonts w:cs="Times New Roman"/>
+          <w:b/>
+          <w:bCs/>
+          <w:i/>
+          <w:iCs/>
+          <w:color w:val="0070C0"/>
+          <w:sz w:val="32"/>
+          <w:szCs w:val="32"/>
+        </w:rPr>
+        <w:t>3</w:t>
+      </w:r>
+      <w:r>
+        <w:rPr>
+          <w:rFonts w:cs="Times New Roman"/>
+          <w:b/>
+          <w:bCs/>
+          <w:i/>
+          <w:iCs/>
+          <w:color w:val="0070C0"/>
+          <w:sz w:val="32"/>
+          <w:szCs w:val="32"/>
+        </w:rPr>
+        <w:t xml:space="preserve">. </w:t>
+      </w:r>
+      <w:r>
+        <w:rPr>
+          <w:rFonts w:cs="Times New Roman"/>
+          <w:b/>
+          <w:bCs/>
+          <w:i/>
+          <w:iCs/>
+          <w:color w:val="0070C0"/>
+          <w:sz w:val="32"/>
+          <w:szCs w:val="32"/>
+        </w:rPr>
+        <w:t>Documentation on Classes</w:t>
+      </w:r>
+    </w:p>
+    <w:p>
+      <w:pPr>
+        <w:pStyle w:val="Standard"/>
+        <w:spacing w:line="360" w:lineRule="auto"/>
+        <w:ind w:left="720"/>
+        <w:textAlignment w:val="baseline"/>
+        <w:rPr>
+          <w:rFonts w:cs="Times New Roman"/>
+        </w:rPr>
+      </w:pPr>
+      <w:r>
+        <w:rPr>
+          <w:rFonts w:cs="Times New Roman"/>
+        </w:rPr>
+        <w:t xml:space="preserve">It is important to note that due to working in JavaScript, </w:t>
+      </w:r>
+      <w:proofErr w:type="spellStart"/>
+      <w:r>
+        <w:rPr>
+          <w:rFonts w:cs="Times New Roman"/>
+        </w:rPr>
+        <w:t>Doxygen</w:t>
+      </w:r>
+      <w:proofErr w:type="spellEnd"/>
+      <w:r>
+        <w:rPr>
+          <w:rFonts w:cs="Times New Roman"/>
+        </w:rPr>
+        <w:t xml:space="preserve"> was not a possibility for documentation generation. In fact, the creation of classes is not possible in JavaScript. There is a technique using a prototype which is able to add methods to a function. This function is able to contain members and act as a Class. It is not exactly the same, however, it was necessary in order to work in a p5 environment. It is possible to emulate classes within JavaScript by utilizing this technique.</w:t>
+      </w:r>
+    </w:p>
+    <w:p>
+      <w:pPr>
+        <w:ind w:firstLine="720"/>
+      </w:pPr>
     </w:p>
     <w:sectPr>
       <w:pgSz w:w="11906" w:h="16838"/>
@@ -415,6 +1489,232 @@
 <file path=word/numbering.xml><?xml version="1.0" encoding="utf-8"?>
 <w:numbering xmlns:wpc="http://schemas.microsoft.com/office/word/2010/wordprocessingCanvas" xmlns:cx="http://schemas.microsoft.com/office/drawing/2014/chartex" xmlns:cx1="http://schemas.microsoft.com/office/drawing/2015/9/8/chartex" xmlns:mc="http://schemas.openxmlformats.org/markup-compatibility/2006" xmlns:o="urn:schemas-microsoft-com:office:office" xmlns:r="http://schemas.openxmlformats.org/officeDocument/2006/relationships" xmlns:m="http://schemas.openxmlformats.org/officeDocument/2006/math" xmlns:v="urn:schemas-microsoft-com:vml" xmlns:wp14="http://schemas.microsoft.com/office/word/2010/wordprocessingDrawing" xmlns:wp="http://schemas.openxmlformats.org/drawingml/2006/wordprocessingDrawing" xmlns:w10="urn:schemas-microsoft-com:office:word" xmlns:w="http://schemas.openxmlformats.org/wordprocessingml/2006/main" xmlns:w14="http://schemas.microsoft.com/office/word/2010/wordml" xmlns:w15="http://schemas.microsoft.com/office/word/2012/wordml" xmlns:w16se="http://schemas.microsoft.com/office/word/2015/wordml/symex" xmlns:wpg="http://schemas.microsoft.com/office/word/2010/wordprocessingGroup" xmlns:wpi="http://schemas.microsoft.com/office/word/2010/wordprocessingInk" xmlns:wne="http://schemas.microsoft.com/office/word/2006/wordml" xmlns:wps="http://schemas.microsoft.com/office/word/2010/wordprocessingShape" mc:Ignorable="w14 w15 w16se wp14">
   <w:abstractNum w:abstractNumId="0" w15:restartNumberingAfterBreak="0">
+    <w:nsid w:val="30A448DE"/>
+    <w:multiLevelType w:val="hybridMultilevel"/>
+    <w:tmpl w:val="48985654"/>
+    <w:lvl w:ilvl="0" w:tplc="0C090001">
+      <w:start w:val="1"/>
+      <w:numFmt w:val="bullet"/>
+      <w:lvlText w:val=""/>
+      <w:lvlJc w:val="left"/>
+      <w:pPr>
+        <w:ind w:left="1440" w:hanging="360"/>
+      </w:pPr>
+      <w:rPr>
+        <w:rFonts w:ascii="Symbol" w:hAnsi="Symbol" w:hint="default"/>
+      </w:rPr>
+    </w:lvl>
+    <w:lvl w:ilvl="1" w:tplc="0C090003" w:tentative="1">
+      <w:start w:val="1"/>
+      <w:numFmt w:val="bullet"/>
+      <w:lvlText w:val="o"/>
+      <w:lvlJc w:val="left"/>
+      <w:pPr>
+        <w:ind w:left="2160" w:hanging="360"/>
+      </w:pPr>
+      <w:rPr>
+        <w:rFonts w:ascii="Courier New" w:hAnsi="Courier New" w:cs="Courier New" w:hint="default"/>
+      </w:rPr>
+    </w:lvl>
+    <w:lvl w:ilvl="2" w:tplc="0C090005" w:tentative="1">
+      <w:start w:val="1"/>
+      <w:numFmt w:val="bullet"/>
+      <w:lvlText w:val=""/>
+      <w:lvlJc w:val="left"/>
+      <w:pPr>
+        <w:ind w:left="2880" w:hanging="360"/>
+      </w:pPr>
+      <w:rPr>
+        <w:rFonts w:ascii="Wingdings" w:hAnsi="Wingdings" w:hint="default"/>
+      </w:rPr>
+    </w:lvl>
+    <w:lvl w:ilvl="3" w:tplc="0C090001" w:tentative="1">
+      <w:start w:val="1"/>
+      <w:numFmt w:val="bullet"/>
+      <w:lvlText w:val=""/>
+      <w:lvlJc w:val="left"/>
+      <w:pPr>
+        <w:ind w:left="3600" w:hanging="360"/>
+      </w:pPr>
+      <w:rPr>
+        <w:rFonts w:ascii="Symbol" w:hAnsi="Symbol" w:hint="default"/>
+      </w:rPr>
+    </w:lvl>
+    <w:lvl w:ilvl="4" w:tplc="0C090003" w:tentative="1">
+      <w:start w:val="1"/>
+      <w:numFmt w:val="bullet"/>
+      <w:lvlText w:val="o"/>
+      <w:lvlJc w:val="left"/>
+      <w:pPr>
+        <w:ind w:left="4320" w:hanging="360"/>
+      </w:pPr>
+      <w:rPr>
+        <w:rFonts w:ascii="Courier New" w:hAnsi="Courier New" w:cs="Courier New" w:hint="default"/>
+      </w:rPr>
+    </w:lvl>
+    <w:lvl w:ilvl="5" w:tplc="0C090005" w:tentative="1">
+      <w:start w:val="1"/>
+      <w:numFmt w:val="bullet"/>
+      <w:lvlText w:val=""/>
+      <w:lvlJc w:val="left"/>
+      <w:pPr>
+        <w:ind w:left="5040" w:hanging="360"/>
+      </w:pPr>
+      <w:rPr>
+        <w:rFonts w:ascii="Wingdings" w:hAnsi="Wingdings" w:hint="default"/>
+      </w:rPr>
+    </w:lvl>
+    <w:lvl w:ilvl="6" w:tplc="0C090001" w:tentative="1">
+      <w:start w:val="1"/>
+      <w:numFmt w:val="bullet"/>
+      <w:lvlText w:val=""/>
+      <w:lvlJc w:val="left"/>
+      <w:pPr>
+        <w:ind w:left="5760" w:hanging="360"/>
+      </w:pPr>
+      <w:rPr>
+        <w:rFonts w:ascii="Symbol" w:hAnsi="Symbol" w:hint="default"/>
+      </w:rPr>
+    </w:lvl>
+    <w:lvl w:ilvl="7" w:tplc="0C090003" w:tentative="1">
+      <w:start w:val="1"/>
+      <w:numFmt w:val="bullet"/>
+      <w:lvlText w:val="o"/>
+      <w:lvlJc w:val="left"/>
+      <w:pPr>
+        <w:ind w:left="6480" w:hanging="360"/>
+      </w:pPr>
+      <w:rPr>
+        <w:rFonts w:ascii="Courier New" w:hAnsi="Courier New" w:cs="Courier New" w:hint="default"/>
+      </w:rPr>
+    </w:lvl>
+    <w:lvl w:ilvl="8" w:tplc="0C090005" w:tentative="1">
+      <w:start w:val="1"/>
+      <w:numFmt w:val="bullet"/>
+      <w:lvlText w:val=""/>
+      <w:lvlJc w:val="left"/>
+      <w:pPr>
+        <w:ind w:left="7200" w:hanging="360"/>
+      </w:pPr>
+      <w:rPr>
+        <w:rFonts w:ascii="Wingdings" w:hAnsi="Wingdings" w:hint="default"/>
+      </w:rPr>
+    </w:lvl>
+  </w:abstractNum>
+  <w:abstractNum w:abstractNumId="1" w15:restartNumberingAfterBreak="0">
+    <w:nsid w:val="47252605"/>
+    <w:multiLevelType w:val="hybridMultilevel"/>
+    <w:tmpl w:val="8EFCDE5A"/>
+    <w:lvl w:ilvl="0" w:tplc="0C090001">
+      <w:start w:val="1"/>
+      <w:numFmt w:val="bullet"/>
+      <w:lvlText w:val=""/>
+      <w:lvlJc w:val="left"/>
+      <w:pPr>
+        <w:ind w:left="1440" w:hanging="360"/>
+      </w:pPr>
+      <w:rPr>
+        <w:rFonts w:ascii="Symbol" w:hAnsi="Symbol" w:hint="default"/>
+      </w:rPr>
+    </w:lvl>
+    <w:lvl w:ilvl="1" w:tplc="0C090003" w:tentative="1">
+      <w:start w:val="1"/>
+      <w:numFmt w:val="bullet"/>
+      <w:lvlText w:val="o"/>
+      <w:lvlJc w:val="left"/>
+      <w:pPr>
+        <w:ind w:left="2160" w:hanging="360"/>
+      </w:pPr>
+      <w:rPr>
+        <w:rFonts w:ascii="Courier New" w:hAnsi="Courier New" w:cs="Courier New" w:hint="default"/>
+      </w:rPr>
+    </w:lvl>
+    <w:lvl w:ilvl="2" w:tplc="0C090005" w:tentative="1">
+      <w:start w:val="1"/>
+      <w:numFmt w:val="bullet"/>
+      <w:lvlText w:val=""/>
+      <w:lvlJc w:val="left"/>
+      <w:pPr>
+        <w:ind w:left="2880" w:hanging="360"/>
+      </w:pPr>
+      <w:rPr>
+        <w:rFonts w:ascii="Wingdings" w:hAnsi="Wingdings" w:hint="default"/>
+      </w:rPr>
+    </w:lvl>
+    <w:lvl w:ilvl="3" w:tplc="0C090001" w:tentative="1">
+      <w:start w:val="1"/>
+      <w:numFmt w:val="bullet"/>
+      <w:lvlText w:val=""/>
+      <w:lvlJc w:val="left"/>
+      <w:pPr>
+        <w:ind w:left="3600" w:hanging="360"/>
+      </w:pPr>
+      <w:rPr>
+        <w:rFonts w:ascii="Symbol" w:hAnsi="Symbol" w:hint="default"/>
+      </w:rPr>
+    </w:lvl>
+    <w:lvl w:ilvl="4" w:tplc="0C090003" w:tentative="1">
+      <w:start w:val="1"/>
+      <w:numFmt w:val="bullet"/>
+      <w:lvlText w:val="o"/>
+      <w:lvlJc w:val="left"/>
+      <w:pPr>
+        <w:ind w:left="4320" w:hanging="360"/>
+      </w:pPr>
+      <w:rPr>
+        <w:rFonts w:ascii="Courier New" w:hAnsi="Courier New" w:cs="Courier New" w:hint="default"/>
+      </w:rPr>
+    </w:lvl>
+    <w:lvl w:ilvl="5" w:tplc="0C090005" w:tentative="1">
+      <w:start w:val="1"/>
+      <w:numFmt w:val="bullet"/>
+      <w:lvlText w:val=""/>
+      <w:lvlJc w:val="left"/>
+      <w:pPr>
+        <w:ind w:left="5040" w:hanging="360"/>
+      </w:pPr>
+      <w:rPr>
+        <w:rFonts w:ascii="Wingdings" w:hAnsi="Wingdings" w:hint="default"/>
+      </w:rPr>
+    </w:lvl>
+    <w:lvl w:ilvl="6" w:tplc="0C090001" w:tentative="1">
+      <w:start w:val="1"/>
+      <w:numFmt w:val="bullet"/>
+      <w:lvlText w:val=""/>
+      <w:lvlJc w:val="left"/>
+      <w:pPr>
+        <w:ind w:left="5760" w:hanging="360"/>
+      </w:pPr>
+      <w:rPr>
+        <w:rFonts w:ascii="Symbol" w:hAnsi="Symbol" w:hint="default"/>
+      </w:rPr>
+    </w:lvl>
+    <w:lvl w:ilvl="7" w:tplc="0C090003" w:tentative="1">
+      <w:start w:val="1"/>
+      <w:numFmt w:val="bullet"/>
+      <w:lvlText w:val="o"/>
+      <w:lvlJc w:val="left"/>
+      <w:pPr>
+        <w:ind w:left="6480" w:hanging="360"/>
+      </w:pPr>
+      <w:rPr>
+        <w:rFonts w:ascii="Courier New" w:hAnsi="Courier New" w:cs="Courier New" w:hint="default"/>
+      </w:rPr>
+    </w:lvl>
+    <w:lvl w:ilvl="8" w:tplc="0C090005" w:tentative="1">
+      <w:start w:val="1"/>
+      <w:numFmt w:val="bullet"/>
+      <w:lvlText w:val=""/>
+      <w:lvlJc w:val="left"/>
+      <w:pPr>
+        <w:ind w:left="7200" w:hanging="360"/>
+      </w:pPr>
+      <w:rPr>
+        <w:rFonts w:ascii="Wingdings" w:hAnsi="Wingdings" w:hint="default"/>
+      </w:rPr>
+    </w:lvl>
+  </w:abstractNum>
+  <w:abstractNum w:abstractNumId="2" w15:restartNumberingAfterBreak="0">
     <w:nsid w:val="65123652"/>
     <w:multiLevelType w:val="multilevel"/>
     <w:tmpl w:val="58984982"/>
@@ -500,7 +1800,245 @@
       </w:pPr>
     </w:lvl>
   </w:abstractNum>
+  <w:abstractNum w:abstractNumId="3" w15:restartNumberingAfterBreak="0">
+    <w:nsid w:val="65286974"/>
+    <w:multiLevelType w:val="hybridMultilevel"/>
+    <w:tmpl w:val="91E0D0CE"/>
+    <w:lvl w:ilvl="0" w:tplc="0C090001">
+      <w:start w:val="1"/>
+      <w:numFmt w:val="bullet"/>
+      <w:lvlText w:val=""/>
+      <w:lvlJc w:val="left"/>
+      <w:pPr>
+        <w:ind w:left="1440" w:hanging="360"/>
+      </w:pPr>
+      <w:rPr>
+        <w:rFonts w:ascii="Symbol" w:hAnsi="Symbol" w:hint="default"/>
+      </w:rPr>
+    </w:lvl>
+    <w:lvl w:ilvl="1" w:tplc="0C090003" w:tentative="1">
+      <w:start w:val="1"/>
+      <w:numFmt w:val="bullet"/>
+      <w:lvlText w:val="o"/>
+      <w:lvlJc w:val="left"/>
+      <w:pPr>
+        <w:ind w:left="2160" w:hanging="360"/>
+      </w:pPr>
+      <w:rPr>
+        <w:rFonts w:ascii="Courier New" w:hAnsi="Courier New" w:cs="Courier New" w:hint="default"/>
+      </w:rPr>
+    </w:lvl>
+    <w:lvl w:ilvl="2" w:tplc="0C090005" w:tentative="1">
+      <w:start w:val="1"/>
+      <w:numFmt w:val="bullet"/>
+      <w:lvlText w:val=""/>
+      <w:lvlJc w:val="left"/>
+      <w:pPr>
+        <w:ind w:left="2880" w:hanging="360"/>
+      </w:pPr>
+      <w:rPr>
+        <w:rFonts w:ascii="Wingdings" w:hAnsi="Wingdings" w:hint="default"/>
+      </w:rPr>
+    </w:lvl>
+    <w:lvl w:ilvl="3" w:tplc="0C090001" w:tentative="1">
+      <w:start w:val="1"/>
+      <w:numFmt w:val="bullet"/>
+      <w:lvlText w:val=""/>
+      <w:lvlJc w:val="left"/>
+      <w:pPr>
+        <w:ind w:left="3600" w:hanging="360"/>
+      </w:pPr>
+      <w:rPr>
+        <w:rFonts w:ascii="Symbol" w:hAnsi="Symbol" w:hint="default"/>
+      </w:rPr>
+    </w:lvl>
+    <w:lvl w:ilvl="4" w:tplc="0C090003" w:tentative="1">
+      <w:start w:val="1"/>
+      <w:numFmt w:val="bullet"/>
+      <w:lvlText w:val="o"/>
+      <w:lvlJc w:val="left"/>
+      <w:pPr>
+        <w:ind w:left="4320" w:hanging="360"/>
+      </w:pPr>
+      <w:rPr>
+        <w:rFonts w:ascii="Courier New" w:hAnsi="Courier New" w:cs="Courier New" w:hint="default"/>
+      </w:rPr>
+    </w:lvl>
+    <w:lvl w:ilvl="5" w:tplc="0C090005" w:tentative="1">
+      <w:start w:val="1"/>
+      <w:numFmt w:val="bullet"/>
+      <w:lvlText w:val=""/>
+      <w:lvlJc w:val="left"/>
+      <w:pPr>
+        <w:ind w:left="5040" w:hanging="360"/>
+      </w:pPr>
+      <w:rPr>
+        <w:rFonts w:ascii="Wingdings" w:hAnsi="Wingdings" w:hint="default"/>
+      </w:rPr>
+    </w:lvl>
+    <w:lvl w:ilvl="6" w:tplc="0C090001" w:tentative="1">
+      <w:start w:val="1"/>
+      <w:numFmt w:val="bullet"/>
+      <w:lvlText w:val=""/>
+      <w:lvlJc w:val="left"/>
+      <w:pPr>
+        <w:ind w:left="5760" w:hanging="360"/>
+      </w:pPr>
+      <w:rPr>
+        <w:rFonts w:ascii="Symbol" w:hAnsi="Symbol" w:hint="default"/>
+      </w:rPr>
+    </w:lvl>
+    <w:lvl w:ilvl="7" w:tplc="0C090003" w:tentative="1">
+      <w:start w:val="1"/>
+      <w:numFmt w:val="bullet"/>
+      <w:lvlText w:val="o"/>
+      <w:lvlJc w:val="left"/>
+      <w:pPr>
+        <w:ind w:left="6480" w:hanging="360"/>
+      </w:pPr>
+      <w:rPr>
+        <w:rFonts w:ascii="Courier New" w:hAnsi="Courier New" w:cs="Courier New" w:hint="default"/>
+      </w:rPr>
+    </w:lvl>
+    <w:lvl w:ilvl="8" w:tplc="0C090005" w:tentative="1">
+      <w:start w:val="1"/>
+      <w:numFmt w:val="bullet"/>
+      <w:lvlText w:val=""/>
+      <w:lvlJc w:val="left"/>
+      <w:pPr>
+        <w:ind w:left="7200" w:hanging="360"/>
+      </w:pPr>
+      <w:rPr>
+        <w:rFonts w:ascii="Wingdings" w:hAnsi="Wingdings" w:hint="default"/>
+      </w:rPr>
+    </w:lvl>
+  </w:abstractNum>
+  <w:abstractNum w:abstractNumId="4" w15:restartNumberingAfterBreak="0">
+    <w:nsid w:val="6C52457E"/>
+    <w:multiLevelType w:val="hybridMultilevel"/>
+    <w:tmpl w:val="501EEEBA"/>
+    <w:lvl w:ilvl="0" w:tplc="0C090001">
+      <w:start w:val="1"/>
+      <w:numFmt w:val="bullet"/>
+      <w:lvlText w:val=""/>
+      <w:lvlJc w:val="left"/>
+      <w:pPr>
+        <w:ind w:left="1440" w:hanging="360"/>
+      </w:pPr>
+      <w:rPr>
+        <w:rFonts w:ascii="Symbol" w:hAnsi="Symbol" w:hint="default"/>
+      </w:rPr>
+    </w:lvl>
+    <w:lvl w:ilvl="1" w:tplc="0C090003">
+      <w:start w:val="1"/>
+      <w:numFmt w:val="bullet"/>
+      <w:lvlText w:val="o"/>
+      <w:lvlJc w:val="left"/>
+      <w:pPr>
+        <w:ind w:left="2160" w:hanging="360"/>
+      </w:pPr>
+      <w:rPr>
+        <w:rFonts w:ascii="Courier New" w:hAnsi="Courier New" w:cs="Courier New" w:hint="default"/>
+      </w:rPr>
+    </w:lvl>
+    <w:lvl w:ilvl="2" w:tplc="0C090005" w:tentative="1">
+      <w:start w:val="1"/>
+      <w:numFmt w:val="bullet"/>
+      <w:lvlText w:val=""/>
+      <w:lvlJc w:val="left"/>
+      <w:pPr>
+        <w:ind w:left="2880" w:hanging="360"/>
+      </w:pPr>
+      <w:rPr>
+        <w:rFonts w:ascii="Wingdings" w:hAnsi="Wingdings" w:hint="default"/>
+      </w:rPr>
+    </w:lvl>
+    <w:lvl w:ilvl="3" w:tplc="0C090001" w:tentative="1">
+      <w:start w:val="1"/>
+      <w:numFmt w:val="bullet"/>
+      <w:lvlText w:val=""/>
+      <w:lvlJc w:val="left"/>
+      <w:pPr>
+        <w:ind w:left="3600" w:hanging="360"/>
+      </w:pPr>
+      <w:rPr>
+        <w:rFonts w:ascii="Symbol" w:hAnsi="Symbol" w:hint="default"/>
+      </w:rPr>
+    </w:lvl>
+    <w:lvl w:ilvl="4" w:tplc="0C090003" w:tentative="1">
+      <w:start w:val="1"/>
+      <w:numFmt w:val="bullet"/>
+      <w:lvlText w:val="o"/>
+      <w:lvlJc w:val="left"/>
+      <w:pPr>
+        <w:ind w:left="4320" w:hanging="360"/>
+      </w:pPr>
+      <w:rPr>
+        <w:rFonts w:ascii="Courier New" w:hAnsi="Courier New" w:cs="Courier New" w:hint="default"/>
+      </w:rPr>
+    </w:lvl>
+    <w:lvl w:ilvl="5" w:tplc="0C090005" w:tentative="1">
+      <w:start w:val="1"/>
+      <w:numFmt w:val="bullet"/>
+      <w:lvlText w:val=""/>
+      <w:lvlJc w:val="left"/>
+      <w:pPr>
+        <w:ind w:left="5040" w:hanging="360"/>
+      </w:pPr>
+      <w:rPr>
+        <w:rFonts w:ascii="Wingdings" w:hAnsi="Wingdings" w:hint="default"/>
+      </w:rPr>
+    </w:lvl>
+    <w:lvl w:ilvl="6" w:tplc="0C090001" w:tentative="1">
+      <w:start w:val="1"/>
+      <w:numFmt w:val="bullet"/>
+      <w:lvlText w:val=""/>
+      <w:lvlJc w:val="left"/>
+      <w:pPr>
+        <w:ind w:left="5760" w:hanging="360"/>
+      </w:pPr>
+      <w:rPr>
+        <w:rFonts w:ascii="Symbol" w:hAnsi="Symbol" w:hint="default"/>
+      </w:rPr>
+    </w:lvl>
+    <w:lvl w:ilvl="7" w:tplc="0C090003" w:tentative="1">
+      <w:start w:val="1"/>
+      <w:numFmt w:val="bullet"/>
+      <w:lvlText w:val="o"/>
+      <w:lvlJc w:val="left"/>
+      <w:pPr>
+        <w:ind w:left="6480" w:hanging="360"/>
+      </w:pPr>
+      <w:rPr>
+        <w:rFonts w:ascii="Courier New" w:hAnsi="Courier New" w:cs="Courier New" w:hint="default"/>
+      </w:rPr>
+    </w:lvl>
+    <w:lvl w:ilvl="8" w:tplc="0C090005" w:tentative="1">
+      <w:start w:val="1"/>
+      <w:numFmt w:val="bullet"/>
+      <w:lvlText w:val=""/>
+      <w:lvlJc w:val="left"/>
+      <w:pPr>
+        <w:ind w:left="7200" w:hanging="360"/>
+      </w:pPr>
+      <w:rPr>
+        <w:rFonts w:ascii="Wingdings" w:hAnsi="Wingdings" w:hint="default"/>
+      </w:rPr>
+    </w:lvl>
+  </w:abstractNum>
   <w:num w:numId="1">
+    <w:abstractNumId w:val="2"/>
+  </w:num>
+  <w:num w:numId="2">
+    <w:abstractNumId w:val="4"/>
+  </w:num>
+  <w:num w:numId="3">
+    <w:abstractNumId w:val="3"/>
+  </w:num>
+  <w:num w:numId="4">
+    <w:abstractNumId w:val="1"/>
+  </w:num>
+  <w:num w:numId="5">
     <w:abstractNumId w:val="0"/>
   </w:num>
 </w:numbering>

</xml_diff>